<commit_message>
finish lab2(coding and lab report)
</commit_message>
<xml_diff>
--- a/实验二-关联规则Apriori算法_19011402南佳霖.docx
+++ b/实验二-关联规则Apriori算法_19011402南佳霖.docx
@@ -106,6 +106,7 @@
                                     <w:dataBinding w:prefixMappings="xmlns:ns0='http://purl.org/dc/elements/1.1/' xmlns:ns1='http://schemas.openxmlformats.org/package/2006/metadata/core-properties' " w:xpath="/ns1:coreProperties[1]/ns0:title[1]" w:storeItemID="{6C3C8BC8-F283-45AE-878A-BAB7291924A1}"/>
                                     <w:text/>
                                   </w:sdtPr>
+                                  <w:sdtEndPr/>
                                   <w:sdtContent>
                                     <w:r>
                                       <w:rPr>
@@ -132,6 +133,7 @@
                                   <w:dataBinding w:prefixMappings="xmlns:ns0='http://purl.org/dc/elements/1.1/' xmlns:ns1='http://schemas.openxmlformats.org/package/2006/metadata/core-properties' " w:xpath="/ns1:coreProperties[1]/ns0:subject[1]" w:storeItemID="{6C3C8BC8-F283-45AE-878A-BAB7291924A1}"/>
                                   <w:text/>
                                 </w:sdtPr>
+                                <w:sdtEndPr/>
                                 <w:sdtContent>
                                   <w:p>
                                     <w:pPr>
@@ -225,7 +227,6 @@
                                         <w:spacing w:line="360" w:lineRule="auto"/>
                                         <w:jc w:val="distribute"/>
                                         <w:rPr>
-                                          <w:rFonts w:hint="eastAsia"/>
                                           <w:sz w:val="24"/>
                                         </w:rPr>
                                       </w:pPr>
@@ -239,7 +240,6 @@
                                       <w:pPr>
                                         <w:spacing w:line="360" w:lineRule="auto"/>
                                         <w:rPr>
-                                          <w:rFonts w:hint="eastAsia"/>
                                           <w:sz w:val="24"/>
                                           <w:u w:val="single"/>
                                         </w:rPr>
@@ -260,7 +260,6 @@
                                         <w:spacing w:line="360" w:lineRule="auto"/>
                                         <w:jc w:val="distribute"/>
                                         <w:rPr>
-                                          <w:rFonts w:hint="eastAsia"/>
                                           <w:sz w:val="24"/>
                                         </w:rPr>
                                       </w:pPr>
@@ -687,6 +686,7 @@
                               <w:dataBinding w:prefixMappings="xmlns:ns0='http://purl.org/dc/elements/1.1/' xmlns:ns1='http://schemas.openxmlformats.org/package/2006/metadata/core-properties' " w:xpath="/ns1:coreProperties[1]/ns0:title[1]" w:storeItemID="{6C3C8BC8-F283-45AE-878A-BAB7291924A1}"/>
                               <w:text/>
                             </w:sdtPr>
+                            <w:sdtEndPr/>
                             <w:sdtContent>
                               <w:r>
                                 <w:rPr>
@@ -713,6 +713,7 @@
                             <w:dataBinding w:prefixMappings="xmlns:ns0='http://purl.org/dc/elements/1.1/' xmlns:ns1='http://schemas.openxmlformats.org/package/2006/metadata/core-properties' " w:xpath="/ns1:coreProperties[1]/ns0:subject[1]" w:storeItemID="{6C3C8BC8-F283-45AE-878A-BAB7291924A1}"/>
                             <w:text/>
                           </w:sdtPr>
+                          <w:sdtEndPr/>
                           <w:sdtContent>
                             <w:p>
                               <w:pPr>
@@ -806,7 +807,6 @@
                                   <w:spacing w:line="360" w:lineRule="auto"/>
                                   <w:jc w:val="distribute"/>
                                   <w:rPr>
-                                    <w:rFonts w:hint="eastAsia"/>
                                     <w:sz w:val="24"/>
                                   </w:rPr>
                                 </w:pPr>
@@ -820,7 +820,6 @@
                                 <w:pPr>
                                   <w:spacing w:line="360" w:lineRule="auto"/>
                                   <w:rPr>
-                                    <w:rFonts w:hint="eastAsia"/>
                                     <w:sz w:val="24"/>
                                     <w:u w:val="single"/>
                                   </w:rPr>
@@ -841,7 +840,6 @@
                                   <w:spacing w:line="360" w:lineRule="auto"/>
                                   <w:jc w:val="distribute"/>
                                   <w:rPr>
-                                    <w:rFonts w:hint="eastAsia"/>
                                     <w:sz w:val="24"/>
                                   </w:rPr>
                                 </w:pPr>
@@ -1309,6 +1307,7 @@
                                     <w:calendar w:val="gregorian"/>
                                   </w:date>
                                 </w:sdtPr>
+                                <w:sdtEndPr/>
                                 <w:sdtContent>
                                   <w:p>
                                     <w:pPr>
@@ -1376,6 +1375,7 @@
                               <w:calendar w:val="gregorian"/>
                             </w:date>
                           </w:sdtPr>
+                          <w:sdtEndPr/>
                           <w:sdtContent>
                             <w:p>
                               <w:pPr>
@@ -1462,7 +1462,7 @@
       <w:pPr>
         <w:spacing w:line="276" w:lineRule="auto"/>
         <w:rPr>
-          <w:rFonts w:ascii="Times New Roman" w:eastAsia="宋体" w:hAnsi="Times New Roman" w:hint="eastAsia"/>
+          <w:rFonts w:ascii="Times New Roman" w:eastAsia="宋体" w:hAnsi="Times New Roman"/>
           <w:sz w:val="24"/>
           <w:szCs w:val="24"/>
         </w:rPr>
@@ -1585,7 +1585,7 @@
         <w:spacing w:line="276" w:lineRule="auto"/>
         <w:ind w:firstLineChars="0"/>
         <w:rPr>
-          <w:rFonts w:ascii="Times New Roman" w:eastAsia="宋体" w:hAnsi="Times New Roman" w:hint="eastAsia"/>
+          <w:rFonts w:ascii="Times New Roman" w:eastAsia="宋体" w:hAnsi="Times New Roman"/>
           <w:sz w:val="24"/>
           <w:szCs w:val="24"/>
         </w:rPr>
@@ -1706,7 +1706,7 @@
         <w:spacing w:line="276" w:lineRule="auto"/>
         <w:ind w:firstLineChars="0"/>
         <w:rPr>
-          <w:rFonts w:ascii="Times New Roman" w:eastAsia="宋体" w:hAnsi="Times New Roman" w:hint="eastAsia"/>
+          <w:rFonts w:ascii="Times New Roman" w:eastAsia="宋体" w:hAnsi="Times New Roman"/>
           <w:sz w:val="24"/>
           <w:szCs w:val="24"/>
         </w:rPr>
@@ -1771,17 +1771,28 @@
         <w:ind w:firstLineChars="0"/>
         <w:rPr>
           <w:rFonts w:ascii="Times New Roman" w:eastAsia="宋体" w:hAnsi="Times New Roman"/>
-          <w:sz w:val="24"/>
-          <w:szCs w:val="24"/>
-        </w:rPr>
-      </w:pPr>
-      <w:r>
-        <w:rPr>
-          <w:rFonts w:ascii="Times New Roman" w:eastAsia="宋体" w:hAnsi="Times New Roman" w:hint="eastAsia"/>
+          <w:b/>
+          <w:sz w:val="24"/>
+          <w:szCs w:val="24"/>
+        </w:rPr>
+      </w:pPr>
+      <w:r>
+        <w:rPr>
+          <w:rFonts w:ascii="Times New Roman" w:eastAsia="宋体" w:hAnsi="Times New Roman" w:hint="eastAsia"/>
+          <w:b/>
           <w:sz w:val="24"/>
           <w:szCs w:val="24"/>
         </w:rPr>
         <w:t>背景</w:t>
+      </w:r>
+      <w:r>
+        <w:rPr>
+          <w:rFonts w:ascii="Times New Roman" w:eastAsia="宋体" w:hAnsi="Times New Roman" w:hint="eastAsia"/>
+          <w:b/>
+          <w:sz w:val="24"/>
+          <w:szCs w:val="24"/>
+        </w:rPr>
+        <w:t>：</w:t>
       </w:r>
     </w:p>
     <w:p>
@@ -1938,7 +1949,7 @@
         <w:pStyle w:val="a3"/>
         <w:ind w:left="840" w:firstLineChars="0" w:firstLine="360"/>
         <w:rPr>
-          <w:rFonts w:ascii="Times New Roman" w:eastAsia="宋体" w:hAnsi="Times New Roman" w:hint="eastAsia"/>
+          <w:rFonts w:ascii="Times New Roman" w:eastAsia="宋体" w:hAnsi="Times New Roman"/>
           <w:sz w:val="24"/>
           <w:szCs w:val="24"/>
         </w:rPr>
@@ -2021,20 +2032,20 @@
         <w:ind w:firstLineChars="0"/>
         <w:rPr>
           <w:rFonts w:ascii="Times New Roman" w:eastAsia="宋体" w:hAnsi="Times New Roman"/>
-          <w:sz w:val="24"/>
-          <w:szCs w:val="24"/>
-        </w:rPr>
-      </w:pPr>
-      <w:r>
-        <w:rPr>
-          <w:rFonts w:ascii="Times New Roman" w:eastAsia="宋体" w:hAnsi="Times New Roman" w:hint="eastAsia"/>
+          <w:b/>
+          <w:sz w:val="24"/>
+          <w:szCs w:val="24"/>
+        </w:rPr>
+      </w:pPr>
+      <w:r>
+        <w:rPr>
+          <w:rFonts w:ascii="Times New Roman" w:eastAsia="宋体" w:hAnsi="Times New Roman" w:hint="eastAsia"/>
+          <w:b/>
           <w:sz w:val="24"/>
           <w:szCs w:val="24"/>
         </w:rPr>
         <w:t>关联分析相关基本概念有：</w:t>
       </w:r>
-      <w:bookmarkStart w:id="0" w:name="_GoBack"/>
-      <w:bookmarkEnd w:id="0"/>
     </w:p>
     <w:p>
       <w:pPr>
@@ -2114,7 +2125,7 @@
         <w:spacing w:line="276" w:lineRule="auto"/>
         <w:ind w:left="840" w:firstLineChars="0" w:firstLine="0"/>
         <w:rPr>
-          <w:rFonts w:ascii="Times New Roman" w:eastAsia="宋体" w:hAnsi="Times New Roman" w:hint="eastAsia"/>
+          <w:rFonts w:ascii="Times New Roman" w:eastAsia="宋体" w:hAnsi="Times New Roman"/>
           <w:sz w:val="24"/>
           <w:szCs w:val="24"/>
         </w:rPr>
@@ -2281,7 +2292,7 @@
         <w:spacing w:line="276" w:lineRule="auto"/>
         <w:ind w:left="840" w:firstLineChars="0" w:firstLine="0"/>
         <w:rPr>
-          <w:rFonts w:ascii="Times New Roman" w:eastAsia="宋体" w:hAnsi="Times New Roman" w:hint="eastAsia"/>
+          <w:rFonts w:ascii="Times New Roman" w:eastAsia="宋体" w:hAnsi="Times New Roman"/>
           <w:sz w:val="24"/>
           <w:szCs w:val="24"/>
         </w:rPr>
@@ -2366,7 +2377,7 @@
         <w:spacing w:line="276" w:lineRule="auto"/>
         <w:ind w:left="840" w:firstLineChars="0" w:firstLine="0"/>
         <w:rPr>
-          <w:rFonts w:ascii="Times New Roman" w:eastAsia="宋体" w:hAnsi="Times New Roman" w:hint="eastAsia"/>
+          <w:rFonts w:ascii="Times New Roman" w:eastAsia="宋体" w:hAnsi="Times New Roman"/>
           <w:sz w:val="24"/>
           <w:szCs w:val="24"/>
         </w:rPr>
@@ -2464,7 +2475,17 @@
                   <w:sz w:val="24"/>
                   <w:szCs w:val="24"/>
                 </w:rPr>
-                <m:t>con(B|A)</m:t>
+                <m:t>c</m:t>
+              </m:r>
+              <w:bookmarkStart w:id="0" w:name="_GoBack"/>
+              <w:bookmarkEnd w:id="0"/>
+              <m:r>
+                <w:rPr>
+                  <w:rFonts w:ascii="Cambria Math" w:eastAsia="宋体" w:hAnsi="Cambria Math"/>
+                  <w:sz w:val="24"/>
+                  <w:szCs w:val="24"/>
+                </w:rPr>
+                <m:t>on(B|A)</m:t>
               </m:r>
             </m:num>
             <m:den>
@@ -2684,7 +2705,7 @@
       <w:pPr>
         <w:spacing w:line="276" w:lineRule="auto"/>
         <w:rPr>
-          <w:rFonts w:ascii="Times New Roman" w:eastAsia="宋体" w:hAnsi="Times New Roman" w:hint="eastAsia"/>
+          <w:rFonts w:ascii="Times New Roman" w:eastAsia="宋体" w:hAnsi="Times New Roman"/>
           <w:sz w:val="24"/>
           <w:szCs w:val="24"/>
         </w:rPr>
@@ -2715,6 +2736,7 @@
         </w:rPr>
         <w:t>简述</w:t>
       </w:r>
+      <w:proofErr w:type="spellStart"/>
       <w:r>
         <w:rPr>
           <w:rFonts w:ascii="Times New Roman" w:eastAsia="宋体" w:hAnsi="Times New Roman" w:hint="eastAsia"/>
@@ -2724,6 +2746,7 @@
         </w:rPr>
         <w:t>Apriori</w:t>
       </w:r>
+      <w:proofErr w:type="spellEnd"/>
       <w:r>
         <w:rPr>
           <w:rFonts w:ascii="Times New Roman" w:eastAsia="宋体" w:hAnsi="Times New Roman" w:hint="eastAsia"/>
@@ -2732,6 +2755,166 @@
           <w:szCs w:val="24"/>
         </w:rPr>
         <w:t>算法的原理：</w:t>
+      </w:r>
+    </w:p>
+    <w:p>
+      <w:pPr>
+        <w:pStyle w:val="a3"/>
+        <w:numPr>
+          <w:ilvl w:val="1"/>
+          <w:numId w:val="10"/>
+        </w:numPr>
+        <w:spacing w:line="276" w:lineRule="auto"/>
+        <w:ind w:firstLineChars="0"/>
+        <w:rPr>
+          <w:rFonts w:ascii="Times New Roman" w:eastAsia="宋体" w:hAnsi="Times New Roman"/>
+          <w:sz w:val="24"/>
+          <w:szCs w:val="24"/>
+        </w:rPr>
+      </w:pPr>
+      <w:r>
+        <w:rPr>
+          <w:rFonts w:ascii="Times New Roman" w:eastAsia="宋体" w:hAnsi="Times New Roman"/>
+          <w:sz w:val="24"/>
+          <w:szCs w:val="24"/>
+        </w:rPr>
+        <w:t>如果</w:t>
+      </w:r>
+      <w:proofErr w:type="gramStart"/>
+      <w:r>
+        <w:rPr>
+          <w:rFonts w:ascii="Times New Roman" w:eastAsia="宋体" w:hAnsi="Times New Roman"/>
+          <w:sz w:val="24"/>
+          <w:szCs w:val="24"/>
+        </w:rPr>
+        <w:t>某个项集是</w:t>
+      </w:r>
+      <w:proofErr w:type="gramEnd"/>
+      <w:r>
+        <w:rPr>
+          <w:rFonts w:ascii="Times New Roman" w:eastAsia="宋体" w:hAnsi="Times New Roman"/>
+          <w:sz w:val="24"/>
+          <w:szCs w:val="24"/>
+        </w:rPr>
+        <w:t>频繁的，那么它的所有子集也是频繁的</w:t>
+      </w:r>
+      <w:r>
+        <w:rPr>
+          <w:rFonts w:ascii="Times New Roman" w:eastAsia="宋体" w:hAnsi="Times New Roman"/>
+          <w:sz w:val="24"/>
+          <w:szCs w:val="24"/>
+        </w:rPr>
+        <w:t xml:space="preserve"> </w:t>
+      </w:r>
+    </w:p>
+    <w:p>
+      <w:pPr>
+        <w:pStyle w:val="a3"/>
+        <w:numPr>
+          <w:ilvl w:val="1"/>
+          <w:numId w:val="10"/>
+        </w:numPr>
+        <w:spacing w:line="276" w:lineRule="auto"/>
+        <w:ind w:firstLineChars="0"/>
+        <w:rPr>
+          <w:rFonts w:ascii="Times New Roman" w:eastAsia="宋体" w:hAnsi="Times New Roman"/>
+          <w:sz w:val="24"/>
+          <w:szCs w:val="24"/>
+        </w:rPr>
+      </w:pPr>
+      <w:r>
+        <w:rPr>
+          <w:rFonts w:ascii="Times New Roman" w:eastAsia="宋体" w:hAnsi="Times New Roman"/>
+          <w:sz w:val="24"/>
+          <w:szCs w:val="24"/>
+        </w:rPr>
+        <w:t>如果</w:t>
+      </w:r>
+      <w:proofErr w:type="gramStart"/>
+      <w:r>
+        <w:rPr>
+          <w:rFonts w:ascii="Times New Roman" w:eastAsia="宋体" w:hAnsi="Times New Roman"/>
+          <w:sz w:val="24"/>
+          <w:szCs w:val="24"/>
+        </w:rPr>
+        <w:t>某个项集是非</w:t>
+      </w:r>
+      <w:proofErr w:type="gramEnd"/>
+      <w:r>
+        <w:rPr>
+          <w:rFonts w:ascii="Times New Roman" w:eastAsia="宋体" w:hAnsi="Times New Roman"/>
+          <w:sz w:val="24"/>
+          <w:szCs w:val="24"/>
+        </w:rPr>
+        <w:t>频繁的，那么它的所有超集也是非频繁的</w:t>
+      </w:r>
+      <w:r>
+        <w:rPr>
+          <w:rFonts w:ascii="Times New Roman" w:eastAsia="宋体" w:hAnsi="Times New Roman"/>
+          <w:sz w:val="24"/>
+          <w:szCs w:val="24"/>
+        </w:rPr>
+        <w:t xml:space="preserve"> </w:t>
+      </w:r>
+    </w:p>
+    <w:p>
+      <w:pPr>
+        <w:pStyle w:val="a3"/>
+        <w:numPr>
+          <w:ilvl w:val="1"/>
+          <w:numId w:val="10"/>
+        </w:numPr>
+        <w:spacing w:line="276" w:lineRule="auto"/>
+        <w:ind w:firstLineChars="0"/>
+        <w:rPr>
+          <w:rFonts w:ascii="Times New Roman" w:eastAsia="宋体" w:hAnsi="Times New Roman" w:hint="eastAsia"/>
+          <w:sz w:val="24"/>
+          <w:szCs w:val="24"/>
+        </w:rPr>
+      </w:pPr>
+      <w:r>
+        <w:rPr>
+          <w:rFonts w:ascii="Times New Roman" w:eastAsia="宋体" w:hAnsi="Times New Roman"/>
+          <w:sz w:val="24"/>
+          <w:szCs w:val="24"/>
+        </w:rPr>
+        <w:t>基于此，</w:t>
+      </w:r>
+      <w:proofErr w:type="spellStart"/>
+      <w:r>
+        <w:rPr>
+          <w:rFonts w:ascii="Times New Roman" w:eastAsia="宋体" w:hAnsi="Times New Roman"/>
+          <w:sz w:val="24"/>
+          <w:szCs w:val="24"/>
+        </w:rPr>
+        <w:t>Apriori</w:t>
+      </w:r>
+      <w:proofErr w:type="spellEnd"/>
+      <w:r>
+        <w:rPr>
+          <w:rFonts w:ascii="Times New Roman" w:eastAsia="宋体" w:hAnsi="Times New Roman"/>
+          <w:sz w:val="24"/>
+          <w:szCs w:val="24"/>
+        </w:rPr>
+        <w:t>算法从单</w:t>
+      </w:r>
+      <w:proofErr w:type="gramStart"/>
+      <w:r>
+        <w:rPr>
+          <w:rFonts w:ascii="Times New Roman" w:eastAsia="宋体" w:hAnsi="Times New Roman"/>
+          <w:sz w:val="24"/>
+          <w:szCs w:val="24"/>
+        </w:rPr>
+        <w:t>元素项集开始</w:t>
+      </w:r>
+      <w:proofErr w:type="gramEnd"/>
+      <w:r>
+        <w:rPr>
+          <w:rFonts w:ascii="Times New Roman" w:eastAsia="宋体" w:hAnsi="Times New Roman"/>
+          <w:sz w:val="24"/>
+          <w:szCs w:val="24"/>
+        </w:rPr>
+        <w:t>，通过组合满足最小支持度的项集来形成更大的集合</w:t>
       </w:r>
     </w:p>
     <w:p>
@@ -2755,13 +2938,15 @@
         <w:ind w:firstLineChars="0"/>
         <w:rPr>
           <w:rFonts w:ascii="Times New Roman" w:eastAsia="宋体" w:hAnsi="Times New Roman"/>
-          <w:sz w:val="24"/>
-          <w:szCs w:val="24"/>
-        </w:rPr>
-      </w:pPr>
-      <w:r>
-        <w:rPr>
-          <w:rFonts w:ascii="Times New Roman" w:eastAsia="宋体" w:hAnsi="Times New Roman"/>
+          <w:b/>
+          <w:sz w:val="24"/>
+          <w:szCs w:val="24"/>
+        </w:rPr>
+      </w:pPr>
+      <w:r>
+        <w:rPr>
+          <w:rFonts w:ascii="Times New Roman" w:eastAsia="宋体" w:hAnsi="Times New Roman"/>
+          <w:b/>
           <w:sz w:val="24"/>
           <w:szCs w:val="24"/>
         </w:rPr>
@@ -2770,6 +2955,7 @@
       <w:r>
         <w:rPr>
           <w:rFonts w:ascii="Times New Roman" w:eastAsia="宋体" w:hAnsi="Times New Roman"/>
+          <w:b/>
           <w:sz w:val="24"/>
           <w:szCs w:val="24"/>
         </w:rPr>
@@ -3103,21 +3289,51 @@
       <w:pPr>
         <w:spacing w:line="276" w:lineRule="auto"/>
         <w:rPr>
-          <w:rFonts w:ascii="Times New Roman" w:eastAsia="宋体" w:hAnsi="Times New Roman"/>
-          <w:sz w:val="24"/>
-          <w:szCs w:val="24"/>
-        </w:rPr>
-      </w:pPr>
-    </w:p>
-    <w:p>
-      <w:pPr>
-        <w:spacing w:line="276" w:lineRule="auto"/>
-        <w:rPr>
-          <w:rFonts w:ascii="Times New Roman" w:eastAsia="宋体" w:hAnsi="Times New Roman"/>
-          <w:sz w:val="24"/>
-          <w:szCs w:val="24"/>
-        </w:rPr>
-      </w:pPr>
+          <w:rFonts w:ascii="Times New Roman" w:eastAsia="宋体" w:hAnsi="Times New Roman" w:hint="eastAsia"/>
+          <w:sz w:val="24"/>
+          <w:szCs w:val="24"/>
+        </w:rPr>
+      </w:pPr>
+      <w:r>
+        <w:rPr>
+          <w:noProof/>
+        </w:rPr>
+        <w:drawing>
+          <wp:inline distT="0" distB="0" distL="0" distR="0" wp14:anchorId="1B676E0E" wp14:editId="218DE9AB">
+            <wp:extent cx="5274310" cy="1512570"/>
+            <wp:effectExtent l="0" t="0" r="2540" b="0"/>
+            <wp:docPr id="1" name="图片 1"/>
+            <wp:cNvGraphicFramePr>
+              <a:graphicFrameLocks xmlns:a="http://schemas.openxmlformats.org/drawingml/2006/main" noChangeAspect="1"/>
+            </wp:cNvGraphicFramePr>
+            <a:graphic xmlns:a="http://schemas.openxmlformats.org/drawingml/2006/main">
+              <a:graphicData uri="http://schemas.openxmlformats.org/drawingml/2006/picture">
+                <pic:pic xmlns:pic="http://schemas.openxmlformats.org/drawingml/2006/picture">
+                  <pic:nvPicPr>
+                    <pic:cNvPr id="1" name=""/>
+                    <pic:cNvPicPr/>
+                  </pic:nvPicPr>
+                  <pic:blipFill>
+                    <a:blip r:embed="rId7"/>
+                    <a:stretch>
+                      <a:fillRect/>
+                    </a:stretch>
+                  </pic:blipFill>
+                  <pic:spPr>
+                    <a:xfrm>
+                      <a:off x="0" y="0"/>
+                      <a:ext cx="5274310" cy="1512570"/>
+                    </a:xfrm>
+                    <a:prstGeom prst="rect">
+                      <a:avLst/>
+                    </a:prstGeom>
+                  </pic:spPr>
+                </pic:pic>
+              </a:graphicData>
+            </a:graphic>
+          </wp:inline>
+        </w:drawing>
+      </w:r>
     </w:p>
     <w:p>
       <w:pPr>
@@ -3186,6 +3402,47 @@
           <w:szCs w:val="24"/>
         </w:rPr>
       </w:pPr>
+      <w:r>
+        <w:rPr>
+          <w:noProof/>
+        </w:rPr>
+        <w:lastRenderedPageBreak/>
+        <w:drawing>
+          <wp:inline distT="0" distB="0" distL="0" distR="0" wp14:anchorId="2BBADE1F" wp14:editId="4DB4079E">
+            <wp:extent cx="5274310" cy="3352800"/>
+            <wp:effectExtent l="0" t="0" r="2540" b="0"/>
+            <wp:docPr id="2" name="图片 2"/>
+            <wp:cNvGraphicFramePr>
+              <a:graphicFrameLocks xmlns:a="http://schemas.openxmlformats.org/drawingml/2006/main" noChangeAspect="1"/>
+            </wp:cNvGraphicFramePr>
+            <a:graphic xmlns:a="http://schemas.openxmlformats.org/drawingml/2006/main">
+              <a:graphicData uri="http://schemas.openxmlformats.org/drawingml/2006/picture">
+                <pic:pic xmlns:pic="http://schemas.openxmlformats.org/drawingml/2006/picture">
+                  <pic:nvPicPr>
+                    <pic:cNvPr id="1" name=""/>
+                    <pic:cNvPicPr/>
+                  </pic:nvPicPr>
+                  <pic:blipFill>
+                    <a:blip r:embed="rId8"/>
+                    <a:stretch>
+                      <a:fillRect/>
+                    </a:stretch>
+                  </pic:blipFill>
+                  <pic:spPr>
+                    <a:xfrm>
+                      <a:off x="0" y="0"/>
+                      <a:ext cx="5274310" cy="3352800"/>
+                    </a:xfrm>
+                    <a:prstGeom prst="rect">
+                      <a:avLst/>
+                    </a:prstGeom>
+                  </pic:spPr>
+                </pic:pic>
+              </a:graphicData>
+            </a:graphic>
+          </wp:inline>
+        </w:drawing>
+      </w:r>
     </w:p>
     <w:p>
       <w:pPr>
@@ -3271,6 +3528,46 @@
           <w:szCs w:val="24"/>
         </w:rPr>
       </w:pPr>
+      <w:r>
+        <w:rPr>
+          <w:noProof/>
+        </w:rPr>
+        <w:drawing>
+          <wp:inline distT="0" distB="0" distL="0" distR="0" wp14:anchorId="43E50A93" wp14:editId="5C7E90EA">
+            <wp:extent cx="5274310" cy="2438400"/>
+            <wp:effectExtent l="0" t="0" r="2540" b="0"/>
+            <wp:docPr id="3" name="图片 3"/>
+            <wp:cNvGraphicFramePr>
+              <a:graphicFrameLocks xmlns:a="http://schemas.openxmlformats.org/drawingml/2006/main" noChangeAspect="1"/>
+            </wp:cNvGraphicFramePr>
+            <a:graphic xmlns:a="http://schemas.openxmlformats.org/drawingml/2006/main">
+              <a:graphicData uri="http://schemas.openxmlformats.org/drawingml/2006/picture">
+                <pic:pic xmlns:pic="http://schemas.openxmlformats.org/drawingml/2006/picture">
+                  <pic:nvPicPr>
+                    <pic:cNvPr id="1" name=""/>
+                    <pic:cNvPicPr/>
+                  </pic:nvPicPr>
+                  <pic:blipFill>
+                    <a:blip r:embed="rId9"/>
+                    <a:stretch>
+                      <a:fillRect/>
+                    </a:stretch>
+                  </pic:blipFill>
+                  <pic:spPr>
+                    <a:xfrm>
+                      <a:off x="0" y="0"/>
+                      <a:ext cx="5274310" cy="2438400"/>
+                    </a:xfrm>
+                    <a:prstGeom prst="rect">
+                      <a:avLst/>
+                    </a:prstGeom>
+                  </pic:spPr>
+                </pic:pic>
+              </a:graphicData>
+            </a:graphic>
+          </wp:inline>
+        </w:drawing>
+      </w:r>
     </w:p>
     <w:p>
       <w:pPr>
@@ -3337,6 +3634,47 @@
           <w:szCs w:val="24"/>
         </w:rPr>
       </w:pPr>
+      <w:r>
+        <w:rPr>
+          <w:noProof/>
+        </w:rPr>
+        <w:lastRenderedPageBreak/>
+        <w:drawing>
+          <wp:inline distT="0" distB="0" distL="0" distR="0" wp14:anchorId="15DAF554" wp14:editId="373024FA">
+            <wp:extent cx="5274310" cy="4041140"/>
+            <wp:effectExtent l="0" t="0" r="2540" b="0"/>
+            <wp:docPr id="4" name="图片 4"/>
+            <wp:cNvGraphicFramePr>
+              <a:graphicFrameLocks xmlns:a="http://schemas.openxmlformats.org/drawingml/2006/main" noChangeAspect="1"/>
+            </wp:cNvGraphicFramePr>
+            <a:graphic xmlns:a="http://schemas.openxmlformats.org/drawingml/2006/main">
+              <a:graphicData uri="http://schemas.openxmlformats.org/drawingml/2006/picture">
+                <pic:pic xmlns:pic="http://schemas.openxmlformats.org/drawingml/2006/picture">
+                  <pic:nvPicPr>
+                    <pic:cNvPr id="1" name=""/>
+                    <pic:cNvPicPr/>
+                  </pic:nvPicPr>
+                  <pic:blipFill>
+                    <a:blip r:embed="rId10"/>
+                    <a:stretch>
+                      <a:fillRect/>
+                    </a:stretch>
+                  </pic:blipFill>
+                  <pic:spPr>
+                    <a:xfrm>
+                      <a:off x="0" y="0"/>
+                      <a:ext cx="5274310" cy="4041140"/>
+                    </a:xfrm>
+                    <a:prstGeom prst="rect">
+                      <a:avLst/>
+                    </a:prstGeom>
+                  </pic:spPr>
+                </pic:pic>
+              </a:graphicData>
+            </a:graphic>
+          </wp:inline>
+        </w:drawing>
+      </w:r>
     </w:p>
     <w:p>
       <w:pPr>
@@ -3373,6 +3711,46 @@
           <w:szCs w:val="24"/>
         </w:rPr>
       </w:pPr>
+      <w:r>
+        <w:rPr>
+          <w:noProof/>
+        </w:rPr>
+        <w:drawing>
+          <wp:inline distT="0" distB="0" distL="0" distR="0" wp14:anchorId="3AE22840" wp14:editId="480B2207">
+            <wp:extent cx="5274310" cy="728345"/>
+            <wp:effectExtent l="0" t="0" r="2540" b="0"/>
+            <wp:docPr id="5" name="图片 5"/>
+            <wp:cNvGraphicFramePr>
+              <a:graphicFrameLocks xmlns:a="http://schemas.openxmlformats.org/drawingml/2006/main" noChangeAspect="1"/>
+            </wp:cNvGraphicFramePr>
+            <a:graphic xmlns:a="http://schemas.openxmlformats.org/drawingml/2006/main">
+              <a:graphicData uri="http://schemas.openxmlformats.org/drawingml/2006/picture">
+                <pic:pic xmlns:pic="http://schemas.openxmlformats.org/drawingml/2006/picture">
+                  <pic:nvPicPr>
+                    <pic:cNvPr id="1" name=""/>
+                    <pic:cNvPicPr/>
+                  </pic:nvPicPr>
+                  <pic:blipFill>
+                    <a:blip r:embed="rId11"/>
+                    <a:stretch>
+                      <a:fillRect/>
+                    </a:stretch>
+                  </pic:blipFill>
+                  <pic:spPr>
+                    <a:xfrm>
+                      <a:off x="0" y="0"/>
+                      <a:ext cx="5274310" cy="728345"/>
+                    </a:xfrm>
+                    <a:prstGeom prst="rect">
+                      <a:avLst/>
+                    </a:prstGeom>
+                  </pic:spPr>
+                </pic:pic>
+              </a:graphicData>
+            </a:graphic>
+          </wp:inline>
+        </w:drawing>
+      </w:r>
     </w:p>
     <w:p>
       <w:pPr>
@@ -3404,6 +3782,46 @@
           <w:szCs w:val="24"/>
         </w:rPr>
       </w:pPr>
+      <w:r>
+        <w:rPr>
+          <w:noProof/>
+        </w:rPr>
+        <w:drawing>
+          <wp:inline distT="0" distB="0" distL="0" distR="0" wp14:anchorId="29119592" wp14:editId="22A3D703">
+            <wp:extent cx="5086350" cy="371475"/>
+            <wp:effectExtent l="0" t="0" r="0" b="9525"/>
+            <wp:docPr id="6" name="图片 6"/>
+            <wp:cNvGraphicFramePr>
+              <a:graphicFrameLocks xmlns:a="http://schemas.openxmlformats.org/drawingml/2006/main" noChangeAspect="1"/>
+            </wp:cNvGraphicFramePr>
+            <a:graphic xmlns:a="http://schemas.openxmlformats.org/drawingml/2006/main">
+              <a:graphicData uri="http://schemas.openxmlformats.org/drawingml/2006/picture">
+                <pic:pic xmlns:pic="http://schemas.openxmlformats.org/drawingml/2006/picture">
+                  <pic:nvPicPr>
+                    <pic:cNvPr id="1" name=""/>
+                    <pic:cNvPicPr/>
+                  </pic:nvPicPr>
+                  <pic:blipFill>
+                    <a:blip r:embed="rId12"/>
+                    <a:stretch>
+                      <a:fillRect/>
+                    </a:stretch>
+                  </pic:blipFill>
+                  <pic:spPr>
+                    <a:xfrm>
+                      <a:off x="0" y="0"/>
+                      <a:ext cx="5086350" cy="371475"/>
+                    </a:xfrm>
+                    <a:prstGeom prst="rect">
+                      <a:avLst/>
+                    </a:prstGeom>
+                  </pic:spPr>
+                </pic:pic>
+              </a:graphicData>
+            </a:graphic>
+          </wp:inline>
+        </w:drawing>
+      </w:r>
     </w:p>
     <w:p>
       <w:pPr>
@@ -3455,6 +3873,46 @@
           <w:szCs w:val="24"/>
         </w:rPr>
       </w:pPr>
+      <w:r>
+        <w:rPr>
+          <w:noProof/>
+        </w:rPr>
+        <w:drawing>
+          <wp:inline distT="0" distB="0" distL="0" distR="0" wp14:anchorId="2D7125F8" wp14:editId="6082F836">
+            <wp:extent cx="5274310" cy="2369820"/>
+            <wp:effectExtent l="0" t="0" r="2540" b="0"/>
+            <wp:docPr id="7" name="图片 7"/>
+            <wp:cNvGraphicFramePr>
+              <a:graphicFrameLocks xmlns:a="http://schemas.openxmlformats.org/drawingml/2006/main" noChangeAspect="1"/>
+            </wp:cNvGraphicFramePr>
+            <a:graphic xmlns:a="http://schemas.openxmlformats.org/drawingml/2006/main">
+              <a:graphicData uri="http://schemas.openxmlformats.org/drawingml/2006/picture">
+                <pic:pic xmlns:pic="http://schemas.openxmlformats.org/drawingml/2006/picture">
+                  <pic:nvPicPr>
+                    <pic:cNvPr id="1" name=""/>
+                    <pic:cNvPicPr/>
+                  </pic:nvPicPr>
+                  <pic:blipFill>
+                    <a:blip r:embed="rId13"/>
+                    <a:stretch>
+                      <a:fillRect/>
+                    </a:stretch>
+                  </pic:blipFill>
+                  <pic:spPr>
+                    <a:xfrm>
+                      <a:off x="0" y="0"/>
+                      <a:ext cx="5274310" cy="2369820"/>
+                    </a:xfrm>
+                    <a:prstGeom prst="rect">
+                      <a:avLst/>
+                    </a:prstGeom>
+                  </pic:spPr>
+                </pic:pic>
+              </a:graphicData>
+            </a:graphic>
+          </wp:inline>
+        </w:drawing>
+      </w:r>
     </w:p>
     <w:p>
       <w:pPr>
@@ -3545,11 +4003,6 @@
       </w:r>
     </w:p>
     <w:p>
-      <w:pPr>
-        <w:rPr>
-          <w:rFonts w:hint="eastAsia"/>
-        </w:rPr>
-      </w:pPr>
       <w:r>
         <w:rPr>
           <w:rFonts w:hint="eastAsia"/>
@@ -3584,7 +4037,7 @@
   <w:abstractNum w:abstractNumId="0" w15:restartNumberingAfterBreak="0">
     <w:nsid w:val="06D25E97"/>
     <w:multiLevelType w:val="hybridMultilevel"/>
-    <w:tmpl w:val="1B0887F4"/>
+    <w:tmpl w:val="278223DA"/>
     <w:lvl w:ilvl="0" w:tplc="77FC8FD0">
       <w:start w:val="1"/>
       <w:numFmt w:val="decimal"/>
@@ -3597,14 +4050,17 @@
         <w:rFonts w:hint="default"/>
       </w:rPr>
     </w:lvl>
-    <w:lvl w:ilvl="1" w:tplc="04090019" w:tentative="1">
-      <w:start w:val="1"/>
-      <w:numFmt w:val="lowerLetter"/>
-      <w:lvlText w:val="%2)"/>
-      <w:lvlJc w:val="left"/>
-      <w:pPr>
-        <w:ind w:left="840" w:hanging="420"/>
-      </w:pPr>
+    <w:lvl w:ilvl="1" w:tplc="EB0CF262">
+      <w:start w:val="1"/>
+      <w:numFmt w:val="decimal"/>
+      <w:lvlText w:val="%2."/>
+      <w:lvlJc w:val="left"/>
+      <w:pPr>
+        <w:ind w:left="780" w:hanging="360"/>
+      </w:pPr>
+      <w:rPr>
+        <w:rFonts w:hint="default"/>
+      </w:rPr>
     </w:lvl>
     <w:lvl w:ilvl="2" w:tplc="0409001B" w:tentative="1">
       <w:start w:val="1"/>
@@ -5364,552 +5820,6 @@
 </w:styles>
 </file>
 
-<file path=word/glossary/document.xml><?xml version="1.0" encoding="utf-8"?>
-<w:glossaryDocument xmlns:wpc="http://schemas.microsoft.com/office/word/2010/wordprocessingCanvas" xmlns:cx="http://schemas.microsoft.com/office/drawing/2014/chartex" xmlns:cx1="http://schemas.microsoft.com/office/drawing/2015/9/8/chartex" xmlns:mc="http://schemas.openxmlformats.org/markup-compatibility/2006" xmlns:o="urn:schemas-microsoft-com:office:office" xmlns:r="http://schemas.openxmlformats.org/officeDocument/2006/relationships" xmlns:m="http://schemas.openxmlformats.org/officeDocument/2006/math" xmlns:v="urn:schemas-microsoft-com:vml" xmlns:wp14="http://schemas.microsoft.com/office/word/2010/wordprocessingDrawing" xmlns:wp="http://schemas.openxmlformats.org/drawingml/2006/wordprocessingDrawing" xmlns:w10="urn:schemas-microsoft-com:office:word" xmlns:w="http://schemas.openxmlformats.org/wordprocessingml/2006/main" xmlns:w14="http://schemas.microsoft.com/office/word/2010/wordml" xmlns:w15="http://schemas.microsoft.com/office/word/2012/wordml" xmlns:w16se="http://schemas.microsoft.com/office/word/2015/wordml/symex" xmlns:wpg="http://schemas.microsoft.com/office/word/2010/wordprocessingGroup" xmlns:wpi="http://schemas.microsoft.com/office/word/2010/wordprocessingInk" xmlns:wne="http://schemas.microsoft.com/office/word/2006/wordml" xmlns:wps="http://schemas.microsoft.com/office/word/2010/wordprocessingShape" mc:Ignorable="w14 w15 w16se wp14"/>
-</file>
-
-<file path=word/glossary/fontTable.xml><?xml version="1.0" encoding="utf-8"?>
-<w:fonts xmlns:mc="http://schemas.openxmlformats.org/markup-compatibility/2006" xmlns:r="http://schemas.openxmlformats.org/officeDocument/2006/relationships" xmlns:w="http://schemas.openxmlformats.org/wordprocessingml/2006/main" xmlns:w14="http://schemas.microsoft.com/office/word/2010/wordml" xmlns:w15="http://schemas.microsoft.com/office/word/2012/wordml" xmlns:w16se="http://schemas.microsoft.com/office/word/2015/wordml/symex" mc:Ignorable="w14 w15 w16se">
-  <w:font w:name="Times New Roman">
-    <w:panose1 w:val="02020603050405020304"/>
-    <w:charset w:val="00"/>
-    <w:family w:val="roman"/>
-    <w:pitch w:val="variable"/>
-    <w:sig w:usb0="E0002EFF" w:usb1="C000785B" w:usb2="00000009" w:usb3="00000000" w:csb0="000001FF" w:csb1="00000000"/>
-  </w:font>
-  <w:font w:name="Wingdings">
-    <w:panose1 w:val="05000000000000000000"/>
-    <w:charset w:val="02"/>
-    <w:family w:val="auto"/>
-    <w:pitch w:val="variable"/>
-    <w:sig w:usb0="00000000" w:usb1="10000000" w:usb2="00000000" w:usb3="00000000" w:csb0="80000000" w:csb1="00000000"/>
-  </w:font>
-  <w:font w:name="等线">
-    <w:altName w:val="DengXian"/>
-    <w:panose1 w:val="02010600030101010101"/>
-    <w:charset w:val="86"/>
-    <w:family w:val="auto"/>
-    <w:pitch w:val="variable"/>
-    <w:sig w:usb0="A00002BF" w:usb1="38CF7CFA" w:usb2="00000016" w:usb3="00000000" w:csb0="0004000F" w:csb1="00000000"/>
-  </w:font>
-  <w:font w:name="宋体">
-    <w:altName w:val="SimSun"/>
-    <w:panose1 w:val="02010600030101010101"/>
-    <w:charset w:val="86"/>
-    <w:family w:val="auto"/>
-    <w:pitch w:val="variable"/>
-    <w:sig w:usb0="00000003" w:usb1="288F0000" w:usb2="00000016" w:usb3="00000000" w:csb0="00040001" w:csb1="00000000"/>
-  </w:font>
-  <w:font w:name="Cambria Math">
-    <w:panose1 w:val="02040503050406030204"/>
-    <w:charset w:val="00"/>
-    <w:family w:val="roman"/>
-    <w:pitch w:val="variable"/>
-    <w:sig w:usb0="E00006FF" w:usb1="420024FF" w:usb2="02000000" w:usb3="00000000" w:csb0="0000019F" w:csb1="00000000"/>
-  </w:font>
-  <w:font w:name="等线 Light">
-    <w:panose1 w:val="02010600030101010101"/>
-    <w:charset w:val="86"/>
-    <w:family w:val="auto"/>
-    <w:pitch w:val="variable"/>
-    <w:sig w:usb0="A00002BF" w:usb1="38CF7CFA" w:usb2="00000016" w:usb3="00000000" w:csb0="0004000F" w:csb1="00000000"/>
-  </w:font>
-</w:fonts>
-</file>
-
-<file path=word/glossary/settings.xml><?xml version="1.0" encoding="utf-8"?>
-<w:settings xmlns:mc="http://schemas.openxmlformats.org/markup-compatibility/2006" xmlns:o="urn:schemas-microsoft-com:office:office" xmlns:r="http://schemas.openxmlformats.org/officeDocument/2006/relationships" xmlns:m="http://schemas.openxmlformats.org/officeDocument/2006/math" xmlns:v="urn:schemas-microsoft-com:vml" xmlns:w10="urn:schemas-microsoft-com:office:word" xmlns:w="http://schemas.openxmlformats.org/wordprocessingml/2006/main" xmlns:w14="http://schemas.microsoft.com/office/word/2010/wordml" xmlns:w15="http://schemas.microsoft.com/office/word/2012/wordml" xmlns:w16se="http://schemas.microsoft.com/office/word/2015/wordml/symex" xmlns:sl="http://schemas.openxmlformats.org/schemaLibrary/2006/main" mc:Ignorable="w14 w15 w16se">
-  <w:view w:val="normal"/>
-  <w:bordersDoNotSurroundHeader/>
-  <w:bordersDoNotSurroundFooter/>
-  <w:revisionView w:comments="0"/>
-  <w:defaultTabStop w:val="420"/>
-  <w:drawingGridVerticalSpacing w:val="156"/>
-  <w:displayHorizontalDrawingGridEvery w:val="0"/>
-  <w:displayVerticalDrawingGridEvery w:val="2"/>
-  <w:characterSpacingControl w:val="compressPunctuation"/>
-  <w:compat>
-    <w:spaceForUL/>
-    <w:balanceSingleByteDoubleByteWidth/>
-    <w:doNotLeaveBackslashAlone/>
-    <w:ulTrailSpace/>
-    <w:doNotExpandShiftReturn/>
-    <w:adjustLineHeightInTable/>
-    <w:useFELayout/>
-    <w:compatSetting w:name="compatibilityMode" w:uri="http://schemas.microsoft.com/office/word" w:val="15"/>
-    <w:compatSetting w:name="overrideTableStyleFontSizeAndJustification" w:uri="http://schemas.microsoft.com/office/word" w:val="1"/>
-    <w:compatSetting w:name="enableOpenTypeFeatures" w:uri="http://schemas.microsoft.com/office/word" w:val="1"/>
-    <w:compatSetting w:name="doNotFlipMirrorIndents" w:uri="http://schemas.microsoft.com/office/word" w:val="1"/>
-    <w:compatSetting w:name="differentiateMultirowTableHeaders" w:uri="http://schemas.microsoft.com/office/word" w:val="1"/>
-  </w:compat>
-  <w:rsids>
-    <w:rsidRoot w:val="00BE7938"/>
-    <w:rsid w:val="00BE7938"/>
-    <w:rsid w:val="00F733EC"/>
-  </w:rsids>
-  <m:mathPr>
-    <m:mathFont m:val="Cambria Math"/>
-    <m:brkBin m:val="before"/>
-    <m:brkBinSub m:val="--"/>
-    <m:smallFrac m:val="0"/>
-    <m:dispDef/>
-    <m:lMargin m:val="0"/>
-    <m:rMargin m:val="0"/>
-    <m:defJc m:val="centerGroup"/>
-    <m:wrapIndent m:val="1440"/>
-    <m:intLim m:val="subSup"/>
-    <m:naryLim m:val="undOvr"/>
-  </m:mathPr>
-  <w:themeFontLang w:val="en-US" w:eastAsia="zh-CN"/>
-  <w:clrSchemeMapping w:bg1="light1" w:t1="dark1" w:bg2="light2" w:t2="dark2" w:accent1="accent1" w:accent2="accent2" w:accent3="accent3" w:accent4="accent4" w:accent5="accent5" w:accent6="accent6" w:hyperlink="hyperlink" w:followedHyperlink="followedHyperlink"/>
-  <w:decimalSymbol w:val="."/>
-  <w:listSeparator w:val=","/>
-  <w15:chartTrackingRefBased/>
-</w:settings>
-</file>
-
-<file path=word/glossary/styles.xml><?xml version="1.0" encoding="utf-8"?>
-<w:styles xmlns:mc="http://schemas.openxmlformats.org/markup-compatibility/2006" xmlns:r="http://schemas.openxmlformats.org/officeDocument/2006/relationships" xmlns:w="http://schemas.openxmlformats.org/wordprocessingml/2006/main" xmlns:w14="http://schemas.microsoft.com/office/word/2010/wordml" xmlns:w15="http://schemas.microsoft.com/office/word/2012/wordml" xmlns:w16se="http://schemas.microsoft.com/office/word/2015/wordml/symex" mc:Ignorable="w14 w15 w16se">
-  <w:docDefaults>
-    <w:rPrDefault>
-      <w:rPr>
-        <w:rFonts w:asciiTheme="minorHAnsi" w:eastAsiaTheme="minorEastAsia" w:hAnsiTheme="minorHAnsi" w:cstheme="minorBidi"/>
-        <w:kern w:val="2"/>
-        <w:sz w:val="21"/>
-        <w:szCs w:val="22"/>
-        <w:lang w:val="en-US" w:eastAsia="zh-CN" w:bidi="ar-SA"/>
-      </w:rPr>
-    </w:rPrDefault>
-    <w:pPrDefault/>
-  </w:docDefaults>
-  <w:latentStyles w:defLockedState="0" w:defUIPriority="99" w:defSemiHidden="0" w:defUnhideWhenUsed="0" w:defQFormat="0" w:count="371">
-    <w:lsdException w:name="Normal" w:uiPriority="0" w:qFormat="1"/>
-    <w:lsdException w:name="heading 1" w:uiPriority="9" w:qFormat="1"/>
-    <w:lsdException w:name="heading 2" w:semiHidden="1" w:uiPriority="9" w:unhideWhenUsed="1" w:qFormat="1"/>
-    <w:lsdException w:name="heading 3" w:semiHidden="1" w:uiPriority="9" w:unhideWhenUsed="1" w:qFormat="1"/>
-    <w:lsdException w:name="heading 4" w:semiHidden="1" w:uiPriority="9" w:unhideWhenUsed="1" w:qFormat="1"/>
-    <w:lsdException w:name="heading 5" w:semiHidden="1" w:uiPriority="9" w:unhideWhenUsed="1" w:qFormat="1"/>
-    <w:lsdException w:name="heading 6" w:semiHidden="1" w:uiPriority="9" w:unhideWhenUsed="1" w:qFormat="1"/>
-    <w:lsdException w:name="heading 7" w:semiHidden="1" w:uiPriority="9" w:unhideWhenUsed="1" w:qFormat="1"/>
-    <w:lsdException w:name="heading 8" w:semiHidden="1" w:uiPriority="9" w:unhideWhenUsed="1" w:qFormat="1"/>
-    <w:lsdException w:name="heading 9" w:semiHidden="1" w:uiPriority="9" w:unhideWhenUsed="1" w:qFormat="1"/>
-    <w:lsdException w:name="index 1" w:semiHidden="1" w:unhideWhenUsed="1"/>
-    <w:lsdException w:name="index 2" w:semiHidden="1" w:unhideWhenUsed="1"/>
-    <w:lsdException w:name="index 3" w:semiHidden="1" w:unhideWhenUsed="1"/>
-    <w:lsdException w:name="index 4" w:semiHidden="1" w:unhideWhenUsed="1"/>
-    <w:lsdException w:name="index 5" w:semiHidden="1" w:unhideWhenUsed="1"/>
-    <w:lsdException w:name="index 6" w:semiHidden="1" w:unhideWhenUsed="1"/>
-    <w:lsdException w:name="index 7" w:semiHidden="1" w:unhideWhenUsed="1"/>
-    <w:lsdException w:name="index 8" w:semiHidden="1" w:unhideWhenUsed="1"/>
-    <w:lsdException w:name="index 9" w:semiHidden="1" w:unhideWhenUsed="1"/>
-    <w:lsdException w:name="toc 1" w:semiHidden="1" w:uiPriority="39" w:unhideWhenUsed="1"/>
-    <w:lsdException w:name="toc 2" w:semiHidden="1" w:uiPriority="39" w:unhideWhenUsed="1"/>
-    <w:lsdException w:name="toc 3" w:semiHidden="1" w:uiPriority="39" w:unhideWhenUsed="1"/>
-    <w:lsdException w:name="toc 4" w:semiHidden="1" w:uiPriority="39" w:unhideWhenUsed="1"/>
-    <w:lsdException w:name="toc 5" w:semiHidden="1" w:uiPriority="39" w:unhideWhenUsed="1"/>
-    <w:lsdException w:name="toc 6" w:semiHidden="1" w:uiPriority="39" w:unhideWhenUsed="1"/>
-    <w:lsdException w:name="toc 7" w:semiHidden="1" w:uiPriority="39" w:unhideWhenUsed="1"/>
-    <w:lsdException w:name="toc 8" w:semiHidden="1" w:uiPriority="39" w:unhideWhenUsed="1"/>
-    <w:lsdException w:name="toc 9" w:semiHidden="1" w:uiPriority="39" w:unhideWhenUsed="1"/>
-    <w:lsdException w:name="Normal Indent" w:semiHidden="1" w:unhideWhenUsed="1"/>
-    <w:lsdException w:name="footnote text" w:semiHidden="1" w:unhideWhenUsed="1"/>
-    <w:lsdException w:name="annotation text" w:semiHidden="1" w:unhideWhenUsed="1"/>
-    <w:lsdException w:name="header" w:semiHidden="1" w:unhideWhenUsed="1"/>
-    <w:lsdException w:name="footer" w:semiHidden="1" w:unhideWhenUsed="1"/>
-    <w:lsdException w:name="index heading" w:semiHidden="1" w:unhideWhenUsed="1"/>
-    <w:lsdException w:name="caption" w:semiHidden="1" w:uiPriority="35" w:unhideWhenUsed="1" w:qFormat="1"/>
-    <w:lsdException w:name="table of figures" w:semiHidden="1" w:unhideWhenUsed="1"/>
-    <w:lsdException w:name="envelope address" w:semiHidden="1" w:unhideWhenUsed="1"/>
-    <w:lsdException w:name="envelope return" w:semiHidden="1" w:unhideWhenUsed="1"/>
-    <w:lsdException w:name="footnote reference" w:semiHidden="1" w:unhideWhenUsed="1"/>
-    <w:lsdException w:name="annotation reference" w:semiHidden="1" w:unhideWhenUsed="1"/>
-    <w:lsdException w:name="line number" w:semiHidden="1" w:unhideWhenUsed="1"/>
-    <w:lsdException w:name="page number" w:semiHidden="1" w:unhideWhenUsed="1"/>
-    <w:lsdException w:name="endnote reference" w:semiHidden="1" w:unhideWhenUsed="1"/>
-    <w:lsdException w:name="endnote text" w:semiHidden="1" w:unhideWhenUsed="1"/>
-    <w:lsdException w:name="table of authorities" w:semiHidden="1" w:unhideWhenUsed="1"/>
-    <w:lsdException w:name="macro" w:semiHidden="1" w:unhideWhenUsed="1"/>
-    <w:lsdException w:name="toa heading" w:semiHidden="1" w:unhideWhenUsed="1"/>
-    <w:lsdException w:name="List" w:semiHidden="1" w:unhideWhenUsed="1"/>
-    <w:lsdException w:name="List Bullet" w:semiHidden="1" w:unhideWhenUsed="1"/>
-    <w:lsdException w:name="List Number" w:semiHidden="1" w:unhideWhenUsed="1"/>
-    <w:lsdException w:name="List 2" w:semiHidden="1" w:unhideWhenUsed="1"/>
-    <w:lsdException w:name="List 3" w:semiHidden="1" w:unhideWhenUsed="1"/>
-    <w:lsdException w:name="List 4" w:semiHidden="1" w:unhideWhenUsed="1"/>
-    <w:lsdException w:name="List 5" w:semiHidden="1" w:unhideWhenUsed="1"/>
-    <w:lsdException w:name="List Bullet 2" w:semiHidden="1" w:unhideWhenUsed="1"/>
-    <w:lsdException w:name="List Bullet 3" w:semiHidden="1" w:unhideWhenUsed="1"/>
-    <w:lsdException w:name="List Bullet 4" w:semiHidden="1" w:unhideWhenUsed="1"/>
-    <w:lsdException w:name="List Bullet 5" w:semiHidden="1" w:unhideWhenUsed="1"/>
-    <w:lsdException w:name="List Number 2" w:semiHidden="1" w:unhideWhenUsed="1"/>
-    <w:lsdException w:name="List Number 3" w:semiHidden="1" w:unhideWhenUsed="1"/>
-    <w:lsdException w:name="List Number 4" w:semiHidden="1" w:unhideWhenUsed="1"/>
-    <w:lsdException w:name="List Number 5" w:semiHidden="1" w:unhideWhenUsed="1"/>
-    <w:lsdException w:name="Title" w:uiPriority="10" w:qFormat="1"/>
-    <w:lsdException w:name="Closing" w:semiHidden="1" w:unhideWhenUsed="1"/>
-    <w:lsdException w:name="Signature" w:semiHidden="1" w:unhideWhenUsed="1"/>
-    <w:lsdException w:name="Default Paragraph Font" w:semiHidden="1" w:uiPriority="1" w:unhideWhenUsed="1"/>
-    <w:lsdException w:name="Body Text" w:semiHidden="1" w:unhideWhenUsed="1"/>
-    <w:lsdException w:name="Body Text Indent" w:semiHidden="1" w:unhideWhenUsed="1"/>
-    <w:lsdException w:name="List Continue" w:semiHidden="1" w:unhideWhenUsed="1"/>
-    <w:lsdException w:name="List Continue 2" w:semiHidden="1" w:unhideWhenUsed="1"/>
-    <w:lsdException w:name="List Continue 3" w:semiHidden="1" w:unhideWhenUsed="1"/>
-    <w:lsdException w:name="List Continue 4" w:semiHidden="1" w:unhideWhenUsed="1"/>
-    <w:lsdException w:name="List Continue 5" w:semiHidden="1" w:unhideWhenUsed="1"/>
-    <w:lsdException w:name="Message Header" w:semiHidden="1" w:unhideWhenUsed="1"/>
-    <w:lsdException w:name="Subtitle" w:uiPriority="11" w:qFormat="1"/>
-    <w:lsdException w:name="Salutation" w:semiHidden="1" w:unhideWhenUsed="1"/>
-    <w:lsdException w:name="Date" w:semiHidden="1" w:unhideWhenUsed="1"/>
-    <w:lsdException w:name="Body Text First Indent" w:semiHidden="1" w:unhideWhenUsed="1"/>
-    <w:lsdException w:name="Body Text First Indent 2" w:semiHidden="1" w:unhideWhenUsed="1"/>
-    <w:lsdException w:name="Note Heading" w:semiHidden="1" w:unhideWhenUsed="1"/>
-    <w:lsdException w:name="Body Text 2" w:semiHidden="1" w:unhideWhenUsed="1"/>
-    <w:lsdException w:name="Body Text 3" w:semiHidden="1" w:unhideWhenUsed="1"/>
-    <w:lsdException w:name="Body Text Indent 2" w:semiHidden="1" w:unhideWhenUsed="1"/>
-    <w:lsdException w:name="Body Text Indent 3" w:semiHidden="1" w:unhideWhenUsed="1"/>
-    <w:lsdException w:name="Block Text" w:semiHidden="1" w:unhideWhenUsed="1"/>
-    <w:lsdException w:name="Hyperlink" w:semiHidden="1" w:unhideWhenUsed="1"/>
-    <w:lsdException w:name="FollowedHyperlink" w:semiHidden="1" w:unhideWhenUsed="1"/>
-    <w:lsdException w:name="Strong" w:uiPriority="22" w:qFormat="1"/>
-    <w:lsdException w:name="Emphasis" w:uiPriority="20" w:qFormat="1"/>
-    <w:lsdException w:name="Document Map" w:semiHidden="1" w:unhideWhenUsed="1"/>
-    <w:lsdException w:name="Plain Text" w:semiHidden="1" w:unhideWhenUsed="1"/>
-    <w:lsdException w:name="E-mail Signature" w:semiHidden="1" w:unhideWhenUsed="1"/>
-    <w:lsdException w:name="HTML Top of Form" w:semiHidden="1" w:unhideWhenUsed="1"/>
-    <w:lsdException w:name="HTML Bottom of Form" w:semiHidden="1" w:unhideWhenUsed="1"/>
-    <w:lsdException w:name="Normal (Web)" w:semiHidden="1" w:unhideWhenUsed="1"/>
-    <w:lsdException w:name="HTML Acronym" w:semiHidden="1" w:unhideWhenUsed="1"/>
-    <w:lsdException w:name="HTML Address" w:semiHidden="1" w:unhideWhenUsed="1"/>
-    <w:lsdException w:name="HTML Cite" w:semiHidden="1" w:unhideWhenUsed="1"/>
-    <w:lsdException w:name="HTML Code" w:semiHidden="1" w:unhideWhenUsed="1"/>
-    <w:lsdException w:name="HTML Definition" w:semiHidden="1" w:unhideWhenUsed="1"/>
-    <w:lsdException w:name="HTML Keyboard" w:semiHidden="1" w:unhideWhenUsed="1"/>
-    <w:lsdException w:name="HTML Preformatted" w:semiHidden="1" w:unhideWhenUsed="1"/>
-    <w:lsdException w:name="HTML Sample" w:semiHidden="1" w:unhideWhenUsed="1"/>
-    <w:lsdException w:name="HTML Typewriter" w:semiHidden="1" w:unhideWhenUsed="1"/>
-    <w:lsdException w:name="HTML Variable" w:semiHidden="1" w:unhideWhenUsed="1"/>
-    <w:lsdException w:name="Normal Table" w:semiHidden="1" w:unhideWhenUsed="1"/>
-    <w:lsdException w:name="annotation subject" w:semiHidden="1" w:unhideWhenUsed="1"/>
-    <w:lsdException w:name="No List" w:semiHidden="1" w:unhideWhenUsed="1"/>
-    <w:lsdException w:name="Outline List 1" w:semiHidden="1" w:unhideWhenUsed="1"/>
-    <w:lsdException w:name="Outline List 2" w:semiHidden="1" w:unhideWhenUsed="1"/>
-    <w:lsdException w:name="Outline List 3" w:semiHidden="1" w:unhideWhenUsed="1"/>
-    <w:lsdException w:name="Table Simple 1" w:semiHidden="1" w:unhideWhenUsed="1"/>
-    <w:lsdException w:name="Table Simple 2" w:semiHidden="1" w:unhideWhenUsed="1"/>
-    <w:lsdException w:name="Table Simple 3" w:semiHidden="1" w:unhideWhenUsed="1"/>
-    <w:lsdException w:name="Table Classic 1" w:semiHidden="1" w:unhideWhenUsed="1"/>
-    <w:lsdException w:name="Table Classic 2" w:semiHidden="1" w:unhideWhenUsed="1"/>
-    <w:lsdException w:name="Table Classic 3" w:semiHidden="1" w:unhideWhenUsed="1"/>
-    <w:lsdException w:name="Table Classic 4" w:semiHidden="1" w:unhideWhenUsed="1"/>
-    <w:lsdException w:name="Table Colorful 1" w:semiHidden="1" w:unhideWhenUsed="1"/>
-    <w:lsdException w:name="Table Colorful 2" w:semiHidden="1" w:unhideWhenUsed="1"/>
-    <w:lsdException w:name="Table Colorful 3" w:semiHidden="1" w:unhideWhenUsed="1"/>
-    <w:lsdException w:name="Table Columns 1" w:semiHidden="1" w:unhideWhenUsed="1"/>
-    <w:lsdException w:name="Table Columns 2" w:semiHidden="1" w:unhideWhenUsed="1"/>
-    <w:lsdException w:name="Table Columns 3" w:semiHidden="1" w:unhideWhenUsed="1"/>
-    <w:lsdException w:name="Table Columns 4" w:semiHidden="1" w:unhideWhenUsed="1"/>
-    <w:lsdException w:name="Table Columns 5" w:semiHidden="1" w:unhideWhenUsed="1"/>
-    <w:lsdException w:name="Table Grid 1" w:semiHidden="1" w:unhideWhenUsed="1"/>
-    <w:lsdException w:name="Table Grid 2" w:semiHidden="1" w:unhideWhenUsed="1"/>
-    <w:lsdException w:name="Table Grid 3" w:semiHidden="1" w:unhideWhenUsed="1"/>
-    <w:lsdException w:name="Table Grid 4" w:semiHidden="1" w:unhideWhenUsed="1"/>
-    <w:lsdException w:name="Table Grid 5" w:semiHidden="1" w:unhideWhenUsed="1"/>
-    <w:lsdException w:name="Table Grid 6" w:semiHidden="1" w:unhideWhenUsed="1"/>
-    <w:lsdException w:name="Table Grid 7" w:semiHidden="1" w:unhideWhenUsed="1"/>
-    <w:lsdException w:name="Table Grid 8" w:semiHidden="1" w:unhideWhenUsed="1"/>
-    <w:lsdException w:name="Table List 1" w:semiHidden="1" w:unhideWhenUsed="1"/>
-    <w:lsdException w:name="Table List 2" w:semiHidden="1" w:unhideWhenUsed="1"/>
-    <w:lsdException w:name="Table List 3" w:semiHidden="1" w:unhideWhenUsed="1"/>
-    <w:lsdException w:name="Table List 4" w:semiHidden="1" w:unhideWhenUsed="1"/>
-    <w:lsdException w:name="Table List 5" w:semiHidden="1" w:unhideWhenUsed="1"/>
-    <w:lsdException w:name="Table List 6" w:semiHidden="1" w:unhideWhenUsed="1"/>
-    <w:lsdException w:name="Table List 7" w:semiHidden="1" w:unhideWhenUsed="1"/>
-    <w:lsdException w:name="Table List 8" w:semiHidden="1" w:unhideWhenUsed="1"/>
-    <w:lsdException w:name="Table 3D effects 1" w:semiHidden="1" w:unhideWhenUsed="1"/>
-    <w:lsdException w:name="Table 3D effects 2" w:semiHidden="1" w:unhideWhenUsed="1"/>
-    <w:lsdException w:name="Table 3D effects 3" w:semiHidden="1" w:unhideWhenUsed="1"/>
-    <w:lsdException w:name="Table Contemporary" w:semiHidden="1" w:unhideWhenUsed="1"/>
-    <w:lsdException w:name="Table Elegant" w:semiHidden="1" w:unhideWhenUsed="1"/>
-    <w:lsdException w:name="Table Professional" w:semiHidden="1" w:unhideWhenUsed="1"/>
-    <w:lsdException w:name="Table Subtle 1" w:semiHidden="1" w:unhideWhenUsed="1"/>
-    <w:lsdException w:name="Table Subtle 2" w:semiHidden="1" w:unhideWhenUsed="1"/>
-    <w:lsdException w:name="Table Web 1" w:semiHidden="1" w:unhideWhenUsed="1"/>
-    <w:lsdException w:name="Table Web 2" w:semiHidden="1" w:unhideWhenUsed="1"/>
-    <w:lsdException w:name="Table Web 3" w:semiHidden="1" w:unhideWhenUsed="1"/>
-    <w:lsdException w:name="Balloon Text" w:semiHidden="1" w:unhideWhenUsed="1"/>
-    <w:lsdException w:name="Table Grid" w:uiPriority="39"/>
-    <w:lsdException w:name="Table Theme" w:semiHidden="1" w:unhideWhenUsed="1"/>
-    <w:lsdException w:name="Placeholder Text" w:semiHidden="1"/>
-    <w:lsdException w:name="No Spacing" w:uiPriority="1" w:qFormat="1"/>
-    <w:lsdException w:name="Light Shading" w:uiPriority="60"/>
-    <w:lsdException w:name="Light List" w:uiPriority="61"/>
-    <w:lsdException w:name="Light Grid" w:uiPriority="62"/>
-    <w:lsdException w:name="Medium Shading 1" w:uiPriority="63"/>
-    <w:lsdException w:name="Medium Shading 2" w:uiPriority="64"/>
-    <w:lsdException w:name="Medium List 1" w:uiPriority="65"/>
-    <w:lsdException w:name="Medium List 2" w:uiPriority="66"/>
-    <w:lsdException w:name="Medium Grid 1" w:uiPriority="67"/>
-    <w:lsdException w:name="Medium Grid 2" w:uiPriority="68"/>
-    <w:lsdException w:name="Medium Grid 3" w:uiPriority="69"/>
-    <w:lsdException w:name="Dark List" w:uiPriority="70"/>
-    <w:lsdException w:name="Colorful Shading" w:uiPriority="71"/>
-    <w:lsdException w:name="Colorful List" w:uiPriority="72"/>
-    <w:lsdException w:name="Colorful Grid" w:uiPriority="73"/>
-    <w:lsdException w:name="Light Shading Accent 1" w:uiPriority="60"/>
-    <w:lsdException w:name="Light List Accent 1" w:uiPriority="61"/>
-    <w:lsdException w:name="Light Grid Accent 1" w:uiPriority="62"/>
-    <w:lsdException w:name="Medium Shading 1 Accent 1" w:uiPriority="63"/>
-    <w:lsdException w:name="Medium Shading 2 Accent 1" w:uiPriority="64"/>
-    <w:lsdException w:name="Medium List 1 Accent 1" w:uiPriority="65"/>
-    <w:lsdException w:name="Revision" w:semiHidden="1"/>
-    <w:lsdException w:name="List Paragraph" w:uiPriority="34" w:qFormat="1"/>
-    <w:lsdException w:name="Quote" w:uiPriority="29" w:qFormat="1"/>
-    <w:lsdException w:name="Intense Quote" w:uiPriority="30" w:qFormat="1"/>
-    <w:lsdException w:name="Medium List 2 Accent 1" w:uiPriority="66"/>
-    <w:lsdException w:name="Medium Grid 1 Accent 1" w:uiPriority="67"/>
-    <w:lsdException w:name="Medium Grid 2 Accent 1" w:uiPriority="68"/>
-    <w:lsdException w:name="Medium Grid 3 Accent 1" w:uiPriority="69"/>
-    <w:lsdException w:name="Dark List Accent 1" w:uiPriority="70"/>
-    <w:lsdException w:name="Colorful Shading Accent 1" w:uiPriority="71"/>
-    <w:lsdException w:name="Colorful List Accent 1" w:uiPriority="72"/>
-    <w:lsdException w:name="Colorful Grid Accent 1" w:uiPriority="73"/>
-    <w:lsdException w:name="Light Shading Accent 2" w:uiPriority="60"/>
-    <w:lsdException w:name="Light List Accent 2" w:uiPriority="61"/>
-    <w:lsdException w:name="Light Grid Accent 2" w:uiPriority="62"/>
-    <w:lsdException w:name="Medium Shading 1 Accent 2" w:uiPriority="63"/>
-    <w:lsdException w:name="Medium Shading 2 Accent 2" w:uiPriority="64"/>
-    <w:lsdException w:name="Medium List 1 Accent 2" w:uiPriority="65"/>
-    <w:lsdException w:name="Medium List 2 Accent 2" w:uiPriority="66"/>
-    <w:lsdException w:name="Medium Grid 1 Accent 2" w:uiPriority="67"/>
-    <w:lsdException w:name="Medium Grid 2 Accent 2" w:uiPriority="68"/>
-    <w:lsdException w:name="Medium Grid 3 Accent 2" w:uiPriority="69"/>
-    <w:lsdException w:name="Dark List Accent 2" w:uiPriority="70"/>
-    <w:lsdException w:name="Colorful Shading Accent 2" w:uiPriority="71"/>
-    <w:lsdException w:name="Colorful List Accent 2" w:uiPriority="72"/>
-    <w:lsdException w:name="Colorful Grid Accent 2" w:uiPriority="73"/>
-    <w:lsdException w:name="Light Shading Accent 3" w:uiPriority="60"/>
-    <w:lsdException w:name="Light List Accent 3" w:uiPriority="61"/>
-    <w:lsdException w:name="Light Grid Accent 3" w:uiPriority="62"/>
-    <w:lsdException w:name="Medium Shading 1 Accent 3" w:uiPriority="63"/>
-    <w:lsdException w:name="Medium Shading 2 Accent 3" w:uiPriority="64"/>
-    <w:lsdException w:name="Medium List 1 Accent 3" w:uiPriority="65"/>
-    <w:lsdException w:name="Medium List 2 Accent 3" w:uiPriority="66"/>
-    <w:lsdException w:name="Medium Grid 1 Accent 3" w:uiPriority="67"/>
-    <w:lsdException w:name="Medium Grid 2 Accent 3" w:uiPriority="68"/>
-    <w:lsdException w:name="Medium Grid 3 Accent 3" w:uiPriority="69"/>
-    <w:lsdException w:name="Dark List Accent 3" w:uiPriority="70"/>
-    <w:lsdException w:name="Colorful Shading Accent 3" w:uiPriority="71"/>
-    <w:lsdException w:name="Colorful List Accent 3" w:uiPriority="72"/>
-    <w:lsdException w:name="Colorful Grid Accent 3" w:uiPriority="73"/>
-    <w:lsdException w:name="Light Shading Accent 4" w:uiPriority="60"/>
-    <w:lsdException w:name="Light List Accent 4" w:uiPriority="61"/>
-    <w:lsdException w:name="Light Grid Accent 4" w:uiPriority="62"/>
-    <w:lsdException w:name="Medium Shading 1 Accent 4" w:uiPriority="63"/>
-    <w:lsdException w:name="Medium Shading 2 Accent 4" w:uiPriority="64"/>
-    <w:lsdException w:name="Medium List 1 Accent 4" w:uiPriority="65"/>
-    <w:lsdException w:name="Medium List 2 Accent 4" w:uiPriority="66"/>
-    <w:lsdException w:name="Medium Grid 1 Accent 4" w:uiPriority="67"/>
-    <w:lsdException w:name="Medium Grid 2 Accent 4" w:uiPriority="68"/>
-    <w:lsdException w:name="Medium Grid 3 Accent 4" w:uiPriority="69"/>
-    <w:lsdException w:name="Dark List Accent 4" w:uiPriority="70"/>
-    <w:lsdException w:name="Colorful Shading Accent 4" w:uiPriority="71"/>
-    <w:lsdException w:name="Colorful List Accent 4" w:uiPriority="72"/>
-    <w:lsdException w:name="Colorful Grid Accent 4" w:uiPriority="73"/>
-    <w:lsdException w:name="Light Shading Accent 5" w:uiPriority="60"/>
-    <w:lsdException w:name="Light List Accent 5" w:uiPriority="61"/>
-    <w:lsdException w:name="Light Grid Accent 5" w:uiPriority="62"/>
-    <w:lsdException w:name="Medium Shading 1 Accent 5" w:uiPriority="63"/>
-    <w:lsdException w:name="Medium Shading 2 Accent 5" w:uiPriority="64"/>
-    <w:lsdException w:name="Medium List 1 Accent 5" w:uiPriority="65"/>
-    <w:lsdException w:name="Medium List 2 Accent 5" w:uiPriority="66"/>
-    <w:lsdException w:name="Medium Grid 1 Accent 5" w:uiPriority="67"/>
-    <w:lsdException w:name="Medium Grid 2 Accent 5" w:uiPriority="68"/>
-    <w:lsdException w:name="Medium Grid 3 Accent 5" w:uiPriority="69"/>
-    <w:lsdException w:name="Dark List Accent 5" w:uiPriority="70"/>
-    <w:lsdException w:name="Colorful Shading Accent 5" w:uiPriority="71"/>
-    <w:lsdException w:name="Colorful List Accent 5" w:uiPriority="72"/>
-    <w:lsdException w:name="Colorful Grid Accent 5" w:uiPriority="73"/>
-    <w:lsdException w:name="Light Shading Accent 6" w:uiPriority="60"/>
-    <w:lsdException w:name="Light List Accent 6" w:uiPriority="61"/>
-    <w:lsdException w:name="Light Grid Accent 6" w:uiPriority="62"/>
-    <w:lsdException w:name="Medium Shading 1 Accent 6" w:uiPriority="63"/>
-    <w:lsdException w:name="Medium Shading 2 Accent 6" w:uiPriority="64"/>
-    <w:lsdException w:name="Medium List 1 Accent 6" w:uiPriority="65"/>
-    <w:lsdException w:name="Medium List 2 Accent 6" w:uiPriority="66"/>
-    <w:lsdException w:name="Medium Grid 1 Accent 6" w:uiPriority="67"/>
-    <w:lsdException w:name="Medium Grid 2 Accent 6" w:uiPriority="68"/>
-    <w:lsdException w:name="Medium Grid 3 Accent 6" w:uiPriority="69"/>
-    <w:lsdException w:name="Dark List Accent 6" w:uiPriority="70"/>
-    <w:lsdException w:name="Colorful Shading Accent 6" w:uiPriority="71"/>
-    <w:lsdException w:name="Colorful List Accent 6" w:uiPriority="72"/>
-    <w:lsdException w:name="Colorful Grid Accent 6" w:uiPriority="73"/>
-    <w:lsdException w:name="Subtle Emphasis" w:uiPriority="19" w:qFormat="1"/>
-    <w:lsdException w:name="Intense Emphasis" w:uiPriority="21" w:qFormat="1"/>
-    <w:lsdException w:name="Subtle Reference" w:uiPriority="31" w:qFormat="1"/>
-    <w:lsdException w:name="Intense Reference" w:uiPriority="32" w:qFormat="1"/>
-    <w:lsdException w:name="Book Title" w:uiPriority="33" w:qFormat="1"/>
-    <w:lsdException w:name="Bibliography" w:semiHidden="1" w:uiPriority="37" w:unhideWhenUsed="1"/>
-    <w:lsdException w:name="TOC Heading" w:semiHidden="1" w:uiPriority="39" w:unhideWhenUsed="1" w:qFormat="1"/>
-    <w:lsdException w:name="Plain Table 1" w:uiPriority="41"/>
-    <w:lsdException w:name="Plain Table 2" w:uiPriority="42"/>
-    <w:lsdException w:name="Plain Table 3" w:uiPriority="43"/>
-    <w:lsdException w:name="Plain Table 4" w:uiPriority="44"/>
-    <w:lsdException w:name="Plain Table 5" w:uiPriority="45"/>
-    <w:lsdException w:name="Grid Table Light" w:uiPriority="40"/>
-    <w:lsdException w:name="Grid Table 1 Light" w:uiPriority="46"/>
-    <w:lsdException w:name="Grid Table 2" w:uiPriority="47"/>
-    <w:lsdException w:name="Grid Table 3" w:uiPriority="48"/>
-    <w:lsdException w:name="Grid Table 4" w:uiPriority="49"/>
-    <w:lsdException w:name="Grid Table 5 Dark" w:uiPriority="50"/>
-    <w:lsdException w:name="Grid Table 6 Colorful" w:uiPriority="51"/>
-    <w:lsdException w:name="Grid Table 7 Colorful" w:uiPriority="52"/>
-    <w:lsdException w:name="Grid Table 1 Light Accent 1" w:uiPriority="46"/>
-    <w:lsdException w:name="Grid Table 2 Accent 1" w:uiPriority="47"/>
-    <w:lsdException w:name="Grid Table 3 Accent 1" w:uiPriority="48"/>
-    <w:lsdException w:name="Grid Table 4 Accent 1" w:uiPriority="49"/>
-    <w:lsdException w:name="Grid Table 5 Dark Accent 1" w:uiPriority="50"/>
-    <w:lsdException w:name="Grid Table 6 Colorful Accent 1" w:uiPriority="51"/>
-    <w:lsdException w:name="Grid Table 7 Colorful Accent 1" w:uiPriority="52"/>
-    <w:lsdException w:name="Grid Table 1 Light Accent 2" w:uiPriority="46"/>
-    <w:lsdException w:name="Grid Table 2 Accent 2" w:uiPriority="47"/>
-    <w:lsdException w:name="Grid Table 3 Accent 2" w:uiPriority="48"/>
-    <w:lsdException w:name="Grid Table 4 Accent 2" w:uiPriority="49"/>
-    <w:lsdException w:name="Grid Table 5 Dark Accent 2" w:uiPriority="50"/>
-    <w:lsdException w:name="Grid Table 6 Colorful Accent 2" w:uiPriority="51"/>
-    <w:lsdException w:name="Grid Table 7 Colorful Accent 2" w:uiPriority="52"/>
-    <w:lsdException w:name="Grid Table 1 Light Accent 3" w:uiPriority="46"/>
-    <w:lsdException w:name="Grid Table 2 Accent 3" w:uiPriority="47"/>
-    <w:lsdException w:name="Grid Table 3 Accent 3" w:uiPriority="48"/>
-    <w:lsdException w:name="Grid Table 4 Accent 3" w:uiPriority="49"/>
-    <w:lsdException w:name="Grid Table 5 Dark Accent 3" w:uiPriority="50"/>
-    <w:lsdException w:name="Grid Table 6 Colorful Accent 3" w:uiPriority="51"/>
-    <w:lsdException w:name="Grid Table 7 Colorful Accent 3" w:uiPriority="52"/>
-    <w:lsdException w:name="Grid Table 1 Light Accent 4" w:uiPriority="46"/>
-    <w:lsdException w:name="Grid Table 2 Accent 4" w:uiPriority="47"/>
-    <w:lsdException w:name="Grid Table 3 Accent 4" w:uiPriority="48"/>
-    <w:lsdException w:name="Grid Table 4 Accent 4" w:uiPriority="49"/>
-    <w:lsdException w:name="Grid Table 5 Dark Accent 4" w:uiPriority="50"/>
-    <w:lsdException w:name="Grid Table 6 Colorful Accent 4" w:uiPriority="51"/>
-    <w:lsdException w:name="Grid Table 7 Colorful Accent 4" w:uiPriority="52"/>
-    <w:lsdException w:name="Grid Table 1 Light Accent 5" w:uiPriority="46"/>
-    <w:lsdException w:name="Grid Table 2 Accent 5" w:uiPriority="47"/>
-    <w:lsdException w:name="Grid Table 3 Accent 5" w:uiPriority="48"/>
-    <w:lsdException w:name="Grid Table 4 Accent 5" w:uiPriority="49"/>
-    <w:lsdException w:name="Grid Table 5 Dark Accent 5" w:uiPriority="50"/>
-    <w:lsdException w:name="Grid Table 6 Colorful Accent 5" w:uiPriority="51"/>
-    <w:lsdException w:name="Grid Table 7 Colorful Accent 5" w:uiPriority="52"/>
-    <w:lsdException w:name="Grid Table 1 Light Accent 6" w:uiPriority="46"/>
-    <w:lsdException w:name="Grid Table 2 Accent 6" w:uiPriority="47"/>
-    <w:lsdException w:name="Grid Table 3 Accent 6" w:uiPriority="48"/>
-    <w:lsdException w:name="Grid Table 4 Accent 6" w:uiPriority="49"/>
-    <w:lsdException w:name="Grid Table 5 Dark Accent 6" w:uiPriority="50"/>
-    <w:lsdException w:name="Grid Table 6 Colorful Accent 6" w:uiPriority="51"/>
-    <w:lsdException w:name="Grid Table 7 Colorful Accent 6" w:uiPriority="52"/>
-    <w:lsdException w:name="List Table 1 Light" w:uiPriority="46"/>
-    <w:lsdException w:name="List Table 2" w:uiPriority="47"/>
-    <w:lsdException w:name="List Table 3" w:uiPriority="48"/>
-    <w:lsdException w:name="List Table 4" w:uiPriority="49"/>
-    <w:lsdException w:name="List Table 5 Dark" w:uiPriority="50"/>
-    <w:lsdException w:name="List Table 6 Colorful" w:uiPriority="51"/>
-    <w:lsdException w:name="List Table 7 Colorful" w:uiPriority="52"/>
-    <w:lsdException w:name="List Table 1 Light Accent 1" w:uiPriority="46"/>
-    <w:lsdException w:name="List Table 2 Accent 1" w:uiPriority="47"/>
-    <w:lsdException w:name="List Table 3 Accent 1" w:uiPriority="48"/>
-    <w:lsdException w:name="List Table 4 Accent 1" w:uiPriority="49"/>
-    <w:lsdException w:name="List Table 5 Dark Accent 1" w:uiPriority="50"/>
-    <w:lsdException w:name="List Table 6 Colorful Accent 1" w:uiPriority="51"/>
-    <w:lsdException w:name="List Table 7 Colorful Accent 1" w:uiPriority="52"/>
-    <w:lsdException w:name="List Table 1 Light Accent 2" w:uiPriority="46"/>
-    <w:lsdException w:name="List Table 2 Accent 2" w:uiPriority="47"/>
-    <w:lsdException w:name="List Table 3 Accent 2" w:uiPriority="48"/>
-    <w:lsdException w:name="List Table 4 Accent 2" w:uiPriority="49"/>
-    <w:lsdException w:name="List Table 5 Dark Accent 2" w:uiPriority="50"/>
-    <w:lsdException w:name="List Table 6 Colorful Accent 2" w:uiPriority="51"/>
-    <w:lsdException w:name="List Table 7 Colorful Accent 2" w:uiPriority="52"/>
-    <w:lsdException w:name="List Table 1 Light Accent 3" w:uiPriority="46"/>
-    <w:lsdException w:name="List Table 2 Accent 3" w:uiPriority="47"/>
-    <w:lsdException w:name="List Table 3 Accent 3" w:uiPriority="48"/>
-    <w:lsdException w:name="List Table 4 Accent 3" w:uiPriority="49"/>
-    <w:lsdException w:name="List Table 5 Dark Accent 3" w:uiPriority="50"/>
-    <w:lsdException w:name="List Table 6 Colorful Accent 3" w:uiPriority="51"/>
-    <w:lsdException w:name="List Table 7 Colorful Accent 3" w:uiPriority="52"/>
-    <w:lsdException w:name="List Table 1 Light Accent 4" w:uiPriority="46"/>
-    <w:lsdException w:name="List Table 2 Accent 4" w:uiPriority="47"/>
-    <w:lsdException w:name="List Table 3 Accent 4" w:uiPriority="48"/>
-    <w:lsdException w:name="List Table 4 Accent 4" w:uiPriority="49"/>
-    <w:lsdException w:name="List Table 5 Dark Accent 4" w:uiPriority="50"/>
-    <w:lsdException w:name="List Table 6 Colorful Accent 4" w:uiPriority="51"/>
-    <w:lsdException w:name="List Table 7 Colorful Accent 4" w:uiPriority="52"/>
-    <w:lsdException w:name="List Table 1 Light Accent 5" w:uiPriority="46"/>
-    <w:lsdException w:name="List Table 2 Accent 5" w:uiPriority="47"/>
-    <w:lsdException w:name="List Table 3 Accent 5" w:uiPriority="48"/>
-    <w:lsdException w:name="List Table 4 Accent 5" w:uiPriority="49"/>
-    <w:lsdException w:name="List Table 5 Dark Accent 5" w:uiPriority="50"/>
-    <w:lsdException w:name="List Table 6 Colorful Accent 5" w:uiPriority="51"/>
-    <w:lsdException w:name="List Table 7 Colorful Accent 5" w:uiPriority="52"/>
-    <w:lsdException w:name="List Table 1 Light Accent 6" w:uiPriority="46"/>
-    <w:lsdException w:name="List Table 2 Accent 6" w:uiPriority="47"/>
-    <w:lsdException w:name="List Table 3 Accent 6" w:uiPriority="48"/>
-    <w:lsdException w:name="List Table 4 Accent 6" w:uiPriority="49"/>
-    <w:lsdException w:name="List Table 5 Dark Accent 6" w:uiPriority="50"/>
-    <w:lsdException w:name="List Table 6 Colorful Accent 6" w:uiPriority="51"/>
-    <w:lsdException w:name="List Table 7 Colorful Accent 6" w:uiPriority="52"/>
-  </w:latentStyles>
-  <w:style w:type="paragraph" w:default="1" w:styleId="a">
-    <w:name w:val="Normal"/>
-    <w:qFormat/>
-    <w:pPr>
-      <w:widowControl w:val="0"/>
-      <w:jc w:val="both"/>
-    </w:pPr>
-  </w:style>
-  <w:style w:type="character" w:default="1" w:styleId="a0">
-    <w:name w:val="Default Paragraph Font"/>
-    <w:uiPriority w:val="1"/>
-    <w:semiHidden/>
-    <w:unhideWhenUsed/>
-  </w:style>
-  <w:style w:type="table" w:default="1" w:styleId="a1">
-    <w:name w:val="Normal Table"/>
-    <w:uiPriority w:val="99"/>
-    <w:semiHidden/>
-    <w:unhideWhenUsed/>
-    <w:tblPr>
-      <w:tblInd w:w="0" w:type="dxa"/>
-      <w:tblCellMar>
-        <w:top w:w="0" w:type="dxa"/>
-        <w:left w:w="108" w:type="dxa"/>
-        <w:bottom w:w="0" w:type="dxa"/>
-        <w:right w:w="108" w:type="dxa"/>
-      </w:tblCellMar>
-    </w:tblPr>
-  </w:style>
-  <w:style w:type="numbering" w:default="1" w:styleId="a2">
-    <w:name w:val="No List"/>
-    <w:uiPriority w:val="99"/>
-    <w:semiHidden/>
-    <w:unhideWhenUsed/>
-  </w:style>
-  <w:style w:type="character" w:styleId="a3">
-    <w:name w:val="Placeholder Text"/>
-    <w:basedOn w:val="a0"/>
-    <w:uiPriority w:val="99"/>
-    <w:semiHidden/>
-    <w:rsid w:val="00BE7938"/>
-    <w:rPr>
-      <w:color w:val="808080"/>
-    </w:rPr>
-  </w:style>
-</w:styles>
-</file>
-
-<file path=word/glossary/webSettings.xml><?xml version="1.0" encoding="utf-8"?>
-<w:webSettings xmlns:mc="http://schemas.openxmlformats.org/markup-compatibility/2006" xmlns:r="http://schemas.openxmlformats.org/officeDocument/2006/relationships" xmlns:w="http://schemas.openxmlformats.org/wordprocessingml/2006/main" xmlns:w14="http://schemas.microsoft.com/office/word/2010/wordml" xmlns:w15="http://schemas.microsoft.com/office/word/2012/wordml" xmlns:w16se="http://schemas.microsoft.com/office/word/2015/wordml/symex" mc:Ignorable="w14 w15 w16se">
-  <w:optimizeForBrowser/>
-  <w:allowPNG/>
-</w:webSettings>
-</file>
-
 <file path=word/theme/theme1.xml><?xml version="1.0" encoding="utf-8"?>
 <a:theme xmlns:a="http://schemas.openxmlformats.org/drawingml/2006/main" name="Office 主题​​">
   <a:themeElements>
@@ -6229,7 +6139,7 @@
 </file>
 
 <file path=customXml/itemProps2.xml><?xml version="1.0" encoding="utf-8"?>
-<ds:datastoreItem xmlns:ds="http://schemas.openxmlformats.org/officeDocument/2006/customXml" ds:itemID="{6A2ABAAA-C0D0-40AE-AE5B-3F95BC65FD8D}">
+<ds:datastoreItem xmlns:ds="http://schemas.openxmlformats.org/officeDocument/2006/customXml" ds:itemID="{CCD1EC67-D9F5-4252-BD25-ED18870644AF}">
   <ds:schemaRefs>
     <ds:schemaRef ds:uri="http://schemas.openxmlformats.org/officeDocument/2006/bibliography"/>
   </ds:schemaRefs>

</xml_diff>